<commit_message>
Add logos to folder. Add sponsor page. Fix script to avoid dom element query errors on pages besides homepage.
</commit_message>
<xml_diff>
--- a/berkeleys-star-updates.docx
+++ b/berkeleys-star-updates.docx
@@ -721,11 +721,13 @@
         </w:numPr>
         <w:rPr>
           <w:rFonts w:cs="Times New Roman" w:ascii="Times New Roman" w:hAnsi="Times New Roman"/>
-        </w:rPr>
-      </w:pPr>
-      <w:r>
-        <w:rPr>
-          <w:rFonts w:cs="Times New Roman" w:ascii="Times New Roman" w:hAnsi="Times New Roman"/>
+          <w:shd w:fill="FFFF00" w:val="clear"/>
+        </w:rPr>
+      </w:pPr>
+      <w:r>
+        <w:rPr>
+          <w:rFonts w:cs="Times New Roman" w:ascii="Times New Roman" w:hAnsi="Times New Roman"/>
+          <w:shd w:fill="FFFF00" w:val="clear"/>
         </w:rPr>
         <w:t>Tickets Tab:</w:t>
       </w:r>
@@ -739,11 +741,13 @@
         </w:numPr>
         <w:rPr>
           <w:rFonts w:cs="Times New Roman" w:ascii="Times New Roman" w:hAnsi="Times New Roman"/>
-        </w:rPr>
-      </w:pPr>
-      <w:r>
-        <w:rPr>
-          <w:rFonts w:cs="Times New Roman" w:ascii="Times New Roman" w:hAnsi="Times New Roman"/>
+          <w:shd w:fill="FFFF00" w:val="clear"/>
+        </w:rPr>
+      </w:pPr>
+      <w:r>
+        <w:rPr>
+          <w:rFonts w:cs="Times New Roman" w:ascii="Times New Roman" w:hAnsi="Times New Roman"/>
+          <w:shd w:fill="FFFF00" w:val="clear"/>
         </w:rPr>
         <w:t>Take to holder page that just says “Coming Soon”</w:t>
       </w:r>
@@ -994,8 +998,25 @@
         <w:rPr>
           <w:rFonts w:cs="Times New Roman" w:ascii="Times New Roman" w:hAnsi="Times New Roman"/>
         </w:rPr>
-        <w:t>Link to page: http://www.hotelshattuckplaza.com/</w:t>
-      </w:r>
+        <w:t xml:space="preserve">Link to page: </w:t>
+      </w:r>
+      <w:hyperlink r:id="rId4">
+        <w:r>
+          <w:rPr>
+            <w:rStyle w:val="InternetLink"/>
+            <w:rFonts w:cs="Times New Roman" w:ascii="Times New Roman" w:hAnsi="Times New Roman"/>
+          </w:rPr>
+          <w:t>http://www.hotelshattuckplaza.com/</w:t>
+        </w:r>
+      </w:hyperlink>
+      <w:hyperlink r:id="rId5">
+        <w:r>
+          <w:rPr>
+            <w:rFonts w:cs="Times New Roman" w:ascii="Times New Roman" w:hAnsi="Times New Roman"/>
+          </w:rPr>
+          <w:t xml:space="preserve"> </w:t>
+        </w:r>
+      </w:hyperlink>
     </w:p>
     <w:p>
       <w:pPr>
@@ -2365,7 +2386,7 @@
     </w:pPr>
     <w:rPr>
       <w:rFonts w:ascii="Cambria" w:hAnsi="Cambria" w:eastAsia="Droid Sans Fallback" w:cs=""/>
-      <w:color w:val="auto"/>
+      <w:color w:val="00000A"/>
       <w:sz w:val="24"/>
       <w:szCs w:val="24"/>
       <w:lang w:val="en-US" w:eastAsia="en-US" w:bidi="ar-SA"/>
@@ -2474,6 +2495,24 @@
     <w:rPr>
       <w:color w:val="800080"/>
       <w:u w:val="single"/>
+    </w:rPr>
+  </w:style>
+  <w:style w:type="character" w:styleId="ListLabel1">
+    <w:name w:val="ListLabel 1"/>
+    <w:rPr>
+      <w:rFonts w:cs="Symbol"/>
+    </w:rPr>
+  </w:style>
+  <w:style w:type="character" w:styleId="ListLabel2">
+    <w:name w:val="ListLabel 2"/>
+    <w:rPr>
+      <w:rFonts w:cs="Courier New"/>
+    </w:rPr>
+  </w:style>
+  <w:style w:type="character" w:styleId="ListLabel3">
+    <w:name w:val="ListLabel 3"/>
+    <w:rPr>
+      <w:rFonts w:cs="Wingdings"/>
     </w:rPr>
   </w:style>
   <w:style w:type="paragraph" w:styleId="Heading">

</xml_diff>

<commit_message>
Done with sponsor page.
</commit_message>
<xml_diff>
--- a/berkeleys-star-updates.docx
+++ b/berkeleys-star-updates.docx
@@ -761,11 +761,13 @@
         </w:numPr>
         <w:rPr>
           <w:rFonts w:cs="Times New Roman" w:ascii="Times New Roman" w:hAnsi="Times New Roman"/>
-        </w:rPr>
-      </w:pPr>
-      <w:r>
-        <w:rPr>
-          <w:rFonts w:cs="Times New Roman" w:ascii="Times New Roman" w:hAnsi="Times New Roman"/>
+          <w:shd w:fill="FFFF00" w:val="clear"/>
+        </w:rPr>
+      </w:pPr>
+      <w:r>
+        <w:rPr>
+          <w:rFonts w:cs="Times New Roman" w:ascii="Times New Roman" w:hAnsi="Times New Roman"/>
+          <w:shd w:fill="FFFF00" w:val="clear"/>
         </w:rPr>
         <w:t>Sponsors Tab (New):</w:t>
       </w:r>
@@ -779,11 +781,13 @@
         </w:numPr>
         <w:rPr>
           <w:rFonts w:cs="Times New Roman" w:ascii="Times New Roman" w:hAnsi="Times New Roman"/>
-        </w:rPr>
-      </w:pPr>
-      <w:r>
-        <w:rPr>
-          <w:rFonts w:cs="Times New Roman" w:ascii="Times New Roman" w:hAnsi="Times New Roman"/>
+          <w:shd w:fill="FFFF00" w:val="clear"/>
+        </w:rPr>
+      </w:pPr>
+      <w:r>
+        <w:rPr>
+          <w:rFonts w:cs="Times New Roman" w:ascii="Times New Roman" w:hAnsi="Times New Roman"/>
+          <w:shd w:fill="FFFF00" w:val="clear"/>
         </w:rPr>
         <w:t>Include all of last year’s sponsors along with accompanying logos</w:t>
       </w:r>
@@ -797,11 +801,13 @@
         </w:numPr>
         <w:rPr>
           <w:rFonts w:cs="Times New Roman" w:ascii="Times New Roman" w:hAnsi="Times New Roman"/>
-        </w:rPr>
-      </w:pPr>
-      <w:r>
-        <w:rPr>
-          <w:rFonts w:cs="Times New Roman" w:ascii="Times New Roman" w:hAnsi="Times New Roman"/>
+          <w:shd w:fill="FFFF00" w:val="clear"/>
+        </w:rPr>
+      </w:pPr>
+      <w:r>
+        <w:rPr>
+          <w:rFonts w:cs="Times New Roman" w:ascii="Times New Roman" w:hAnsi="Times New Roman"/>
+          <w:shd w:fill="FFFF00" w:val="clear"/>
         </w:rPr>
         <w:t>Logos included in folder</w:t>
       </w:r>
@@ -815,11 +821,13 @@
         </w:numPr>
         <w:rPr>
           <w:rFonts w:cs="Times New Roman" w:ascii="Times New Roman" w:hAnsi="Times New Roman"/>
-        </w:rPr>
-      </w:pPr>
-      <w:r>
-        <w:rPr>
-          <w:rFonts w:cs="Times New Roman" w:ascii="Times New Roman" w:hAnsi="Times New Roman"/>
+          <w:shd w:fill="FFFF00" w:val="clear"/>
+        </w:rPr>
+      </w:pPr>
+      <w:r>
+        <w:rPr>
+          <w:rFonts w:cs="Times New Roman" w:ascii="Times New Roman" w:hAnsi="Times New Roman"/>
+          <w:shd w:fill="FFFF00" w:val="clear"/>
         </w:rPr>
         <w:t>Phi Kappa Psi, Royal Caribbean, Spotify, Build Pizza, Underground Nightclub, ASUC, Pepsi</w:t>
       </w:r>
@@ -833,11 +841,13 @@
         </w:numPr>
         <w:rPr>
           <w:rFonts w:cs="Times New Roman" w:ascii="Times New Roman" w:hAnsi="Times New Roman"/>
-        </w:rPr>
-      </w:pPr>
-      <w:r>
-        <w:rPr>
-          <w:rFonts w:cs="Times New Roman" w:ascii="Times New Roman" w:hAnsi="Times New Roman"/>
+          <w:shd w:fill="FFFF00" w:val="clear"/>
+        </w:rPr>
+      </w:pPr>
+      <w:r>
+        <w:rPr>
+          <w:rFonts w:cs="Times New Roman" w:ascii="Times New Roman" w:hAnsi="Times New Roman"/>
+          <w:shd w:fill="FFFF00" w:val="clear"/>
         </w:rPr>
         <w:t>Include a Partnership Opportunities section:</w:t>
       </w:r>
@@ -851,11 +861,13 @@
         </w:numPr>
         <w:rPr>
           <w:rFonts w:cs="Times New Roman" w:ascii="Times New Roman" w:hAnsi="Times New Roman"/>
-        </w:rPr>
-      </w:pPr>
-      <w:r>
-        <w:rPr>
-          <w:rFonts w:cs="Times New Roman" w:ascii="Times New Roman" w:hAnsi="Times New Roman"/>
+          <w:shd w:fill="FFFF00" w:val="clear"/>
+        </w:rPr>
+      </w:pPr>
+      <w:r>
+        <w:rPr>
+          <w:rFonts w:cs="Times New Roman" w:ascii="Times New Roman" w:hAnsi="Times New Roman"/>
+          <w:shd w:fill="FFFF00" w:val="clear"/>
         </w:rPr>
         <w:t>Email Official@berkeleystar.com if you are interested in partnering with Berkeley’s Star.</w:t>
       </w:r>
@@ -869,11 +881,13 @@
         </w:numPr>
         <w:rPr>
           <w:rFonts w:cs="Times New Roman" w:ascii="Times New Roman" w:hAnsi="Times New Roman"/>
-        </w:rPr>
-      </w:pPr>
-      <w:r>
-        <w:rPr>
-          <w:rFonts w:cs="Times New Roman" w:ascii="Times New Roman" w:hAnsi="Times New Roman"/>
+          <w:shd w:fill="FFFF00" w:val="clear"/>
+        </w:rPr>
+      </w:pPr>
+      <w:r>
+        <w:rPr>
+          <w:rFonts w:cs="Times New Roman" w:ascii="Times New Roman" w:hAnsi="Times New Roman"/>
+          <w:shd w:fill="FFFF00" w:val="clear"/>
         </w:rPr>
         <w:t>Include official partner section:</w:t>
       </w:r>
@@ -887,11 +901,13 @@
         </w:numPr>
         <w:rPr>
           <w:rFonts w:cs="Times New Roman" w:ascii="Times New Roman" w:hAnsi="Times New Roman"/>
-        </w:rPr>
-      </w:pPr>
-      <w:r>
-        <w:rPr>
-          <w:rFonts w:cs="Times New Roman" w:ascii="Times New Roman" w:hAnsi="Times New Roman"/>
+          <w:shd w:fill="FFFF00" w:val="clear"/>
+        </w:rPr>
+      </w:pPr>
+      <w:r>
+        <w:rPr>
+          <w:rFonts w:cs="Times New Roman" w:ascii="Times New Roman" w:hAnsi="Times New Roman"/>
+          <w:shd w:fill="FFFF00" w:val="clear"/>
         </w:rPr>
         <w:t>Our Official Printing Partner:</w:t>
       </w:r>
@@ -905,11 +921,13 @@
         </w:numPr>
         <w:rPr>
           <w:rFonts w:cs="Times New Roman" w:ascii="Times New Roman" w:hAnsi="Times New Roman"/>
-        </w:rPr>
-      </w:pPr>
-      <w:r>
-        <w:rPr>
-          <w:rFonts w:cs="Times New Roman" w:ascii="Times New Roman" w:hAnsi="Times New Roman"/>
+          <w:shd w:fill="FFFF00" w:val="clear"/>
+        </w:rPr>
+      </w:pPr>
+      <w:r>
+        <w:rPr>
+          <w:rFonts w:cs="Times New Roman" w:ascii="Times New Roman" w:hAnsi="Times New Roman"/>
+          <w:shd w:fill="FFFF00" w:val="clear"/>
         </w:rPr>
         <w:t>Copy Central</w:t>
       </w:r>
@@ -923,11 +941,13 @@
         </w:numPr>
         <w:rPr>
           <w:rFonts w:cs="Times New Roman" w:ascii="Times New Roman" w:hAnsi="Times New Roman"/>
-        </w:rPr>
-      </w:pPr>
-      <w:r>
-        <w:rPr>
-          <w:rFonts w:cs="Times New Roman" w:ascii="Times New Roman" w:hAnsi="Times New Roman"/>
+          <w:shd w:fill="FFFF00" w:val="clear"/>
+        </w:rPr>
+      </w:pPr>
+      <w:r>
+        <w:rPr>
+          <w:rFonts w:cs="Times New Roman" w:ascii="Times New Roman" w:hAnsi="Times New Roman"/>
+          <w:shd w:fill="FFFF00" w:val="clear"/>
         </w:rPr>
         <w:t>Logo (included in folder) and link to page (</w:t>
       </w:r>
@@ -936,6 +956,7 @@
           <w:rPr>
             <w:rStyle w:val="InternetLink"/>
             <w:rFonts w:cs="Times New Roman" w:ascii="Times New Roman" w:hAnsi="Times New Roman"/>
+            <w:shd w:fill="FFFF00" w:val="clear"/>
           </w:rPr>
           <w:t>http://www.copycentral.com/</w:t>
         </w:r>
@@ -943,6 +964,7 @@
       <w:r>
         <w:rPr>
           <w:rFonts w:cs="Times New Roman" w:ascii="Times New Roman" w:hAnsi="Times New Roman"/>
+          <w:shd w:fill="FFFF00" w:val="clear"/>
         </w:rPr>
         <w:t xml:space="preserve">) </w:t>
       </w:r>
@@ -956,11 +978,13 @@
         </w:numPr>
         <w:rPr>
           <w:rFonts w:cs="Times New Roman" w:ascii="Times New Roman" w:hAnsi="Times New Roman"/>
-        </w:rPr>
-      </w:pPr>
-      <w:r>
-        <w:rPr>
-          <w:rFonts w:cs="Times New Roman" w:ascii="Times New Roman" w:hAnsi="Times New Roman"/>
+          <w:shd w:fill="FFFF00" w:val="clear"/>
+        </w:rPr>
+      </w:pPr>
+      <w:r>
+        <w:rPr>
+          <w:rFonts w:cs="Times New Roman" w:ascii="Times New Roman" w:hAnsi="Times New Roman"/>
+          <w:shd w:fill="FFFF00" w:val="clear"/>
         </w:rPr>
         <w:t>Our Partner Hotel:</w:t>
       </w:r>
@@ -974,11 +998,13 @@
         </w:numPr>
         <w:rPr>
           <w:rFonts w:cs="Times New Roman" w:ascii="Times New Roman" w:hAnsi="Times New Roman"/>
-        </w:rPr>
-      </w:pPr>
-      <w:r>
-        <w:rPr>
-          <w:rFonts w:cs="Times New Roman" w:ascii="Times New Roman" w:hAnsi="Times New Roman"/>
+          <w:shd w:fill="FFFF00" w:val="clear"/>
+        </w:rPr>
+      </w:pPr>
+      <w:r>
+        <w:rPr>
+          <w:rFonts w:cs="Times New Roman" w:ascii="Times New Roman" w:hAnsi="Times New Roman"/>
+          <w:shd w:fill="FFFF00" w:val="clear"/>
         </w:rPr>
         <w:t>Hotel Shattuck Plaza</w:t>
       </w:r>
@@ -992,11 +1018,13 @@
         </w:numPr>
         <w:rPr>
           <w:rFonts w:cs="Times New Roman" w:ascii="Times New Roman" w:hAnsi="Times New Roman"/>
-        </w:rPr>
-      </w:pPr>
-      <w:r>
-        <w:rPr>
-          <w:rFonts w:cs="Times New Roman" w:ascii="Times New Roman" w:hAnsi="Times New Roman"/>
+          <w:shd w:fill="FFFF00" w:val="clear"/>
+        </w:rPr>
+      </w:pPr>
+      <w:r>
+        <w:rPr>
+          <w:rFonts w:cs="Times New Roman" w:ascii="Times New Roman" w:hAnsi="Times New Roman"/>
+          <w:shd w:fill="FFFF00" w:val="clear"/>
         </w:rPr>
         <w:t xml:space="preserve">Link to page: </w:t>
       </w:r>
@@ -1005,18 +1033,18 @@
           <w:rPr>
             <w:rStyle w:val="InternetLink"/>
             <w:rFonts w:cs="Times New Roman" w:ascii="Times New Roman" w:hAnsi="Times New Roman"/>
+            <w:shd w:fill="FFFF00" w:val="clear"/>
           </w:rPr>
           <w:t>http://www.hotelshattuckplaza.com/</w:t>
         </w:r>
       </w:hyperlink>
-      <w:hyperlink r:id="rId5">
-        <w:r>
-          <w:rPr>
-            <w:rFonts w:cs="Times New Roman" w:ascii="Times New Roman" w:hAnsi="Times New Roman"/>
-          </w:rPr>
-          <w:t xml:space="preserve"> </w:t>
-        </w:r>
-      </w:hyperlink>
+      <w:r>
+        <w:rPr>
+          <w:rFonts w:cs="Times New Roman" w:ascii="Times New Roman" w:hAnsi="Times New Roman"/>
+          <w:shd w:fill="FFFF00" w:val="clear"/>
+        </w:rPr>
+        <w:t xml:space="preserve"> </w:t>
+      </w:r>
     </w:p>
     <w:p>
       <w:pPr>
@@ -2511,6 +2539,42 @@
   </w:style>
   <w:style w:type="character" w:styleId="ListLabel3">
     <w:name w:val="ListLabel 3"/>
+    <w:rPr>
+      <w:rFonts w:cs="Wingdings"/>
+    </w:rPr>
+  </w:style>
+  <w:style w:type="character" w:styleId="ListLabel4">
+    <w:name w:val="ListLabel 4"/>
+    <w:rPr>
+      <w:rFonts w:cs="Symbol"/>
+    </w:rPr>
+  </w:style>
+  <w:style w:type="character" w:styleId="ListLabel5">
+    <w:name w:val="ListLabel 5"/>
+    <w:rPr>
+      <w:rFonts w:cs="Courier New"/>
+    </w:rPr>
+  </w:style>
+  <w:style w:type="character" w:styleId="ListLabel6">
+    <w:name w:val="ListLabel 6"/>
+    <w:rPr>
+      <w:rFonts w:cs="Wingdings"/>
+    </w:rPr>
+  </w:style>
+  <w:style w:type="character" w:styleId="ListLabel7">
+    <w:name w:val="ListLabel 7"/>
+    <w:rPr>
+      <w:rFonts w:cs="Symbol"/>
+    </w:rPr>
+  </w:style>
+  <w:style w:type="character" w:styleId="ListLabel8">
+    <w:name w:val="ListLabel 8"/>
+    <w:rPr>
+      <w:rFonts w:cs="Courier New"/>
+    </w:rPr>
+  </w:style>
+  <w:style w:type="character" w:styleId="ListLabel9">
+    <w:name w:val="ListLabel 9"/>
     <w:rPr>
       <w:rFonts w:cs="Wingdings"/>
     </w:rPr>

</xml_diff>